<commit_message>
Modified Berlin Sights: photo captions changed to black
</commit_message>
<xml_diff>
--- a/Berlin Sights.docx
+++ b/Berlin Sights.docx
@@ -97,7 +97,7 @@
         <w:rPr>
           <w:rFonts w:eastAsia="Times New Roman" w:cstheme="minorHAnsi"/>
           <w:color w:val="363636"/>
-          <w:lang w:val="en-GB" w:eastAsia="de-DE"/>
+          <w:lang w:eastAsia="de-DE"/>
         </w:rPr>
       </w:pPr>
       <w:r>
@@ -157,16 +157,51 @@
         <w:rPr>
           <w:rFonts w:eastAsia="Times New Roman" w:cstheme="minorHAnsi"/>
           <w:color w:val="FFFFFF"/>
-          <w:lang w:val="en-GB" w:eastAsia="de-DE"/>
-        </w:rPr>
-        <w:t xml:space="preserve">Reichstag with dome © </w:t>
+          <w:lang w:eastAsia="de-DE"/>
+        </w:rPr>
+        <w:t xml:space="preserve">Reichstag </w:t>
       </w:r>
       <w:proofErr w:type="spellStart"/>
       <w:r>
         <w:rPr>
           <w:rFonts w:eastAsia="Times New Roman" w:cstheme="minorHAnsi"/>
           <w:color w:val="FFFFFF"/>
-          <w:lang w:val="en-GB" w:eastAsia="de-DE"/>
+          <w:lang w:eastAsia="de-DE"/>
+        </w:rPr>
+        <w:t>with</w:t>
+      </w:r>
+      <w:proofErr w:type="spellEnd"/>
+      <w:r>
+        <w:rPr>
+          <w:rFonts w:eastAsia="Times New Roman" w:cstheme="minorHAnsi"/>
+          <w:color w:val="FFFFFF"/>
+          <w:lang w:eastAsia="de-DE"/>
+        </w:rPr>
+        <w:t xml:space="preserve"> </w:t>
+      </w:r>
+      <w:proofErr w:type="spellStart"/>
+      <w:r>
+        <w:rPr>
+          <w:rFonts w:eastAsia="Times New Roman" w:cstheme="minorHAnsi"/>
+          <w:color w:val="FFFFFF"/>
+          <w:lang w:eastAsia="de-DE"/>
+        </w:rPr>
+        <w:t>dome</w:t>
+      </w:r>
+      <w:proofErr w:type="spellEnd"/>
+      <w:r>
+        <w:rPr>
+          <w:rFonts w:eastAsia="Times New Roman" w:cstheme="minorHAnsi"/>
+          <w:color w:val="FFFFFF"/>
+          <w:lang w:eastAsia="de-DE"/>
+        </w:rPr>
+        <w:t xml:space="preserve"> © </w:t>
+      </w:r>
+      <w:proofErr w:type="spellStart"/>
+      <w:r>
+        <w:rPr>
+          <w:rFonts w:eastAsia="Times New Roman" w:cstheme="minorHAnsi"/>
+          <w:lang w:eastAsia="de-DE"/>
         </w:rPr>
         <w:t>visitBerlin</w:t>
       </w:r>
@@ -174,39 +209,10 @@
       <w:r>
         <w:rPr>
           <w:rFonts w:eastAsia="Times New Roman" w:cstheme="minorHAnsi"/>
-          <w:color w:val="FFFFFF"/>
-          <w:lang w:val="en-GB" w:eastAsia="de-DE"/>
-        </w:rPr>
-        <w:t xml:space="preserve">, </w:t>
-      </w:r>
-      <w:proofErr w:type="spellStart"/>
-      <w:r>
-        <w:rPr>
-          <w:rFonts w:eastAsia="Times New Roman" w:cstheme="minorHAnsi"/>
-          <w:color w:val="FFFFFF"/>
-          <w:lang w:val="en-GB" w:eastAsia="de-DE"/>
-        </w:rPr>
-        <w:t>Foto</w:t>
-      </w:r>
-      <w:proofErr w:type="spellEnd"/>
-      <w:r>
-        <w:rPr>
-          <w:rFonts w:eastAsia="Times New Roman" w:cstheme="minorHAnsi"/>
-          <w:color w:val="FFFFFF"/>
-          <w:lang w:val="en-GB" w:eastAsia="de-DE"/>
-        </w:rPr>
-        <w:t xml:space="preserve">: Dagmar </w:t>
-      </w:r>
-      <w:proofErr w:type="spellStart"/>
-      <w:r>
-        <w:rPr>
-          <w:rFonts w:eastAsia="Times New Roman" w:cstheme="minorHAnsi"/>
-          <w:color w:val="FFFFFF"/>
-          <w:lang w:val="en-GB" w:eastAsia="de-DE"/>
-        </w:rPr>
-        <w:t>Schwelle</w:t>
-      </w:r>
-      <w:proofErr w:type="spellEnd"/>
+          <w:lang w:eastAsia="de-DE"/>
+        </w:rPr>
+        <w:t>, Foto: Dagmar Schwelle</w:t>
+      </w:r>
     </w:p>
     <w:p>
       <w:pPr>
@@ -478,7 +484,6 @@
       <w:r>
         <w:rPr>
           <w:rFonts w:eastAsia="Times New Roman" w:cstheme="minorHAnsi"/>
-          <w:color w:val="FFFFFF"/>
           <w:lang w:eastAsia="de-DE"/>
         </w:rPr>
         <w:t>visitBerlin</w:t>
@@ -487,7 +492,6 @@
       <w:r>
         <w:rPr>
           <w:rFonts w:eastAsia="Times New Roman" w:cstheme="minorHAnsi"/>
-          <w:color w:val="FFFFFF"/>
           <w:lang w:eastAsia="de-DE"/>
         </w:rPr>
         <w:t>, Foto: Dagmar Schwelle</w:t>
@@ -836,7 +840,14 @@
           <w:color w:val="FFFFFF"/>
           <w:lang w:eastAsia="de-DE"/>
         </w:rPr>
-        <w:t xml:space="preserve"> in Berlin © iStock.com</w:t>
+        <w:t xml:space="preserve"> in Berlin © </w:t>
+      </w:r>
+      <w:r>
+        <w:rPr>
+          <w:rFonts w:eastAsia="Times New Roman" w:cstheme="minorHAnsi"/>
+          <w:lang w:eastAsia="de-DE"/>
+        </w:rPr>
+        <w:t>iStock.com</w:t>
       </w:r>
     </w:p>
     <w:p>
@@ -996,147 +1007,6 @@
     <w:p>
       <w:pPr>
         <w:shd w:val="clear" w:color="auto" w:fill="FFFFFF"/>
-        <w:spacing w:beforeAutospacing="1" w:after="0" w:afterAutospacing="1" w:line="240" w:lineRule="auto"/>
-        <w:textAlignment w:val="baseline"/>
-        <w:rPr>
-          <w:rFonts w:eastAsia="Times New Roman" w:cstheme="minorHAnsi"/>
-          <w:color w:val="363636"/>
-          <w:lang w:val="en-GB" w:eastAsia="de-DE"/>
-        </w:rPr>
-      </w:pPr>
-      <w:hyperlink r:id="rId14" w:tooltip="Tickets for TV-Tower Berlin &amp; Restaurant Sphere" w:history="1">
-        <w:r>
-          <w:rPr>
-            <w:rFonts w:eastAsia="Times New Roman" w:cstheme="minorHAnsi"/>
-            <w:b/>
-            <w:bCs/>
-            <w:caps/>
-            <w:color w:val="FFFFFF"/>
-            <w:spacing w:val="36"/>
-            <w:u w:val="single"/>
-            <w:lang w:val="en-GB" w:eastAsia="de-DE"/>
-          </w:rPr>
-          <w:t>TICKETS FOR TV-TOWER &amp; RESTAURANT SPHERE</w:t>
-        </w:r>
-      </w:hyperlink>
-    </w:p>
-    <w:p>
-      <w:pPr>
-        <w:shd w:val="clear" w:color="auto" w:fill="FFFFFF"/>
-        <w:spacing w:before="100" w:beforeAutospacing="1" w:after="100" w:afterAutospacing="1" w:line="240" w:lineRule="auto"/>
-        <w:textAlignment w:val="baseline"/>
-        <w:rPr>
-          <w:rFonts w:eastAsia="Times New Roman" w:cstheme="minorHAnsi"/>
-          <w:color w:val="363636"/>
-          <w:lang w:val="en-GB" w:eastAsia="de-DE"/>
-        </w:rPr>
-      </w:pPr>
-      <w:r>
-        <w:rPr>
-          <w:rFonts w:eastAsia="Times New Roman" w:cstheme="minorHAnsi"/>
-          <w:color w:val="363636"/>
-          <w:lang w:val="en-GB" w:eastAsia="de-DE"/>
-        </w:rPr>
-        <w:t> </w:t>
-      </w:r>
-    </w:p>
-    <w:p>
-      <w:pPr>
-        <w:shd w:val="clear" w:color="auto" w:fill="FFFFFF"/>
-        <w:spacing w:beforeAutospacing="1" w:after="0" w:afterAutospacing="1" w:line="240" w:lineRule="auto"/>
-        <w:textAlignment w:val="baseline"/>
-        <w:rPr>
-          <w:rFonts w:eastAsia="Times New Roman" w:cstheme="minorHAnsi"/>
-          <w:color w:val="363636"/>
-          <w:lang w:val="en-GB" w:eastAsia="de-DE"/>
-        </w:rPr>
-      </w:pPr>
-      <w:hyperlink r:id="rId15" w:tgtFrame="_blank" w:tooltip="Berlin Welcome Card - Berlin's official tourist ticket" w:history="1">
-        <w:r>
-          <w:rPr>
-            <w:rFonts w:eastAsia="Times New Roman" w:cstheme="minorHAnsi"/>
-            <w:b/>
-            <w:bCs/>
-            <w:caps/>
-            <w:color w:val="FFFFFF"/>
-            <w:spacing w:val="36"/>
-            <w:u w:val="single"/>
-            <w:lang w:val="en-GB" w:eastAsia="de-DE"/>
-          </w:rPr>
-          <w:t>BERLIN WELCOME CARD</w:t>
-        </w:r>
-      </w:hyperlink>
-    </w:p>
-    <w:p>
-      <w:pPr>
-        <w:shd w:val="clear" w:color="auto" w:fill="FFFFFF"/>
-        <w:spacing w:after="0" w:line="240" w:lineRule="auto"/>
-        <w:textAlignment w:val="baseline"/>
-        <w:rPr>
-          <w:rFonts w:eastAsia="Times New Roman" w:cstheme="minorHAnsi"/>
-          <w:color w:val="363636"/>
-          <w:lang w:val="en-GB" w:eastAsia="de-DE"/>
-        </w:rPr>
-      </w:pPr>
-      <w:r>
-        <w:rPr>
-          <w:rFonts w:eastAsia="Times New Roman" w:cstheme="minorHAnsi"/>
-          <w:color w:val="363636"/>
-          <w:lang w:val="en-GB" w:eastAsia="de-DE"/>
-        </w:rPr>
-        <w:t>Advertisement</w:t>
-      </w:r>
-    </w:p>
-    <w:p>
-      <w:pPr>
-        <w:shd w:val="clear" w:color="auto" w:fill="FFFFFF"/>
-        <w:spacing w:before="100" w:beforeAutospacing="1" w:after="100" w:afterAutospacing="1" w:line="240" w:lineRule="auto"/>
-        <w:textAlignment w:val="baseline"/>
-        <w:rPr>
-          <w:rFonts w:eastAsia="Times New Roman" w:cstheme="minorHAnsi"/>
-          <w:color w:val="363636"/>
-          <w:lang w:val="en-GB" w:eastAsia="de-DE"/>
-        </w:rPr>
-      </w:pPr>
-      <w:r>
-        <w:rPr>
-          <w:rFonts w:eastAsia="Times New Roman" w:cstheme="minorHAnsi"/>
-          <w:color w:val="363636"/>
-          <w:lang w:val="en-GB" w:eastAsia="de-DE"/>
-        </w:rPr>
-        <w:t>Skeletons begin to dance, Rubens' angel slips out of his painting and a thumb-sized chef hops straight onto the visitor's plate - all works of art made of light. The Belgian artist duo SKULLMAPPING presents entertaining and fascinating projections as well as impressive video art in an innovative exhibition.</w:t>
-      </w:r>
-    </w:p>
-    <w:p>
-      <w:pPr>
-        <w:shd w:val="clear" w:color="auto" w:fill="FFFFFF"/>
-        <w:spacing w:after="0" w:line="240" w:lineRule="auto"/>
-        <w:textAlignment w:val="baseline"/>
-        <w:rPr>
-          <w:rFonts w:eastAsia="Times New Roman" w:cstheme="minorHAnsi"/>
-          <w:color w:val="363636"/>
-          <w:lang w:val="en-GB" w:eastAsia="de-DE"/>
-        </w:rPr>
-      </w:pPr>
-      <w:hyperlink r:id="rId16" w:tgtFrame="_blank" w:tooltip="Tickets &amp; dates" w:history="1">
-        <w:r>
-          <w:rPr>
-            <w:rFonts w:eastAsia="Times New Roman" w:cstheme="minorHAnsi"/>
-            <w:b/>
-            <w:bCs/>
-            <w:caps/>
-            <w:color w:val="FFFFFF"/>
-            <w:spacing w:val="36"/>
-            <w:u w:val="single"/>
-            <w:lang w:val="en-GB" w:eastAsia="de-DE"/>
-          </w:rPr>
-          <w:t>TICKETS &amp; DATES</w:t>
-        </w:r>
-      </w:hyperlink>
-    </w:p>
-    <w:p>
-      <w:pPr>
-        <w:shd w:val="clear" w:color="auto" w:fill="FFFFFF"/>
         <w:spacing w:before="100" w:beforeAutospacing="1" w:after="100" w:afterAutospacing="1" w:line="240" w:lineRule="auto"/>
         <w:textAlignment w:val="baseline"/>
         <w:outlineLvl w:val="1"/>
@@ -1156,6 +1026,7 @@
           <w:color w:val="363636"/>
           <w:lang w:val="en-GB" w:eastAsia="de-DE"/>
         </w:rPr>
+        <w:lastRenderedPageBreak/>
         <w:t>Top pick 4: Humboldt Forum - always a great place to visit</w:t>
       </w:r>
     </w:p>
@@ -1195,7 +1066,7 @@
                     </pic:cNvPicPr>
                   </pic:nvPicPr>
                   <pic:blipFill>
-                    <a:blip r:embed="rId17" cstate="print"/>
+                    <a:blip r:embed="rId14" cstate="print"/>
                     <a:srcRect/>
                     <a:stretch>
                       <a:fillRect/>
@@ -1229,13 +1100,19 @@
           <w:color w:val="FFFFFF"/>
           <w:lang w:val="en-GB" w:eastAsia="de-DE"/>
         </w:rPr>
-        <w:t xml:space="preserve">South and east façade of the Humboldt Forum © </w:t>
-      </w:r>
-      <w:proofErr w:type="spellStart"/>
-      <w:r>
-        <w:rPr>
-          <w:rFonts w:eastAsia="Times New Roman" w:cstheme="minorHAnsi"/>
-          <w:color w:val="FFFFFF"/>
+        <w:t xml:space="preserve">South and east façade of the </w:t>
+      </w:r>
+      <w:r>
+        <w:rPr>
+          <w:rFonts w:eastAsia="Times New Roman" w:cstheme="minorHAnsi"/>
+          <w:lang w:val="en-GB" w:eastAsia="de-DE"/>
+        </w:rPr>
+        <w:t xml:space="preserve">Humboldt Forum © </w:t>
+      </w:r>
+      <w:proofErr w:type="spellStart"/>
+      <w:r>
+        <w:rPr>
+          <w:rFonts w:eastAsia="Times New Roman" w:cstheme="minorHAnsi"/>
           <w:lang w:val="en-GB" w:eastAsia="de-DE"/>
         </w:rPr>
         <w:t>Foto</w:t>
@@ -1244,7 +1121,6 @@
       <w:r>
         <w:rPr>
           <w:rFonts w:eastAsia="Times New Roman" w:cstheme="minorHAnsi"/>
-          <w:color w:val="FFFFFF"/>
           <w:lang w:val="en-GB" w:eastAsia="de-DE"/>
         </w:rPr>
         <w:t xml:space="preserve">: </w:t>
@@ -1253,7 +1129,6 @@
       <w:r>
         <w:rPr>
           <w:rFonts w:eastAsia="Times New Roman" w:cstheme="minorHAnsi"/>
-          <w:color w:val="FFFFFF"/>
           <w:lang w:val="en-GB" w:eastAsia="de-DE"/>
         </w:rPr>
         <w:t>Sönke</w:t>
@@ -1262,7 +1137,6 @@
       <w:r>
         <w:rPr>
           <w:rFonts w:eastAsia="Times New Roman" w:cstheme="minorHAnsi"/>
-          <w:color w:val="FFFFFF"/>
           <w:lang w:val="en-GB" w:eastAsia="de-DE"/>
         </w:rPr>
         <w:t xml:space="preserve"> </w:t>
@@ -1271,7 +1145,6 @@
       <w:r>
         <w:rPr>
           <w:rFonts w:eastAsia="Times New Roman" w:cstheme="minorHAnsi"/>
-          <w:color w:val="FFFFFF"/>
           <w:lang w:val="en-GB" w:eastAsia="de-DE"/>
         </w:rPr>
         <w:t>Schneidewind</w:t>
@@ -1297,7 +1170,7 @@
         </w:rPr>
         <w:t>Directly opposite Berlin's </w:t>
       </w:r>
-      <w:hyperlink r:id="rId18" w:tgtFrame="_blank" w:tooltip="Museum Island" w:history="1">
+      <w:hyperlink r:id="rId15" w:tgtFrame="_blank" w:tooltip="Museum Island" w:history="1">
         <w:r>
           <w:rPr>
             <w:rFonts w:eastAsia="Times New Roman" w:cstheme="minorHAnsi"/>
@@ -1318,7 +1191,7 @@
         </w:rPr>
         <w:t>, a new cosmopolitan forum for culture, art and science has opened in the heart of the capital: the</w:t>
       </w:r>
-      <w:hyperlink r:id="rId19" w:tooltip="HUmboldt Forum" w:history="1">
+      <w:hyperlink r:id="rId16" w:tooltip="HUmboldt Forum" w:history="1">
         <w:r>
           <w:rPr>
             <w:rFonts w:eastAsia="Times New Roman" w:cstheme="minorHAnsi"/>
@@ -1331,7 +1204,7 @@
           <w:t> </w:t>
         </w:r>
       </w:hyperlink>
-      <w:hyperlink r:id="rId20" w:tooltip="HUmboldt Forum" w:history="1">
+      <w:hyperlink r:id="rId17" w:tooltip="HUmboldt Forum" w:history="1">
         <w:r>
           <w:rPr>
             <w:rFonts w:eastAsia="Times New Roman" w:cstheme="minorHAnsi"/>
@@ -1510,7 +1383,6 @@
         <w:textAlignment w:val="baseline"/>
         <w:rPr>
           <w:rFonts w:eastAsia="Times New Roman" w:cstheme="minorHAnsi"/>
-          <w:color w:val="363636"/>
           <w:lang w:val="en-GB" w:eastAsia="de-DE"/>
         </w:rPr>
       </w:pPr>
@@ -1521,7 +1393,6 @@
           <w:color w:val="363636"/>
           <w:lang w:eastAsia="de-DE"/>
         </w:rPr>
-        <w:lastRenderedPageBreak/>
         <w:drawing>
           <wp:inline distT="0" distB="0" distL="0" distR="0">
             <wp:extent cx="4069715" cy="2752090"/>
@@ -1540,7 +1411,7 @@
                     </pic:cNvPicPr>
                   </pic:nvPicPr>
                   <pic:blipFill>
-                    <a:blip r:embed="rId21" cstate="print"/>
+                    <a:blip r:embed="rId18" cstate="print"/>
                     <a:srcRect/>
                     <a:stretch>
                       <a:fillRect/>
@@ -1584,13 +1455,19 @@
           <w:color w:val="FFFFFF"/>
           <w:lang w:val="en-GB" w:eastAsia="de-DE"/>
         </w:rPr>
-        <w:t xml:space="preserve"> (Concert Hall) and </w:t>
-      </w:r>
-      <w:proofErr w:type="spellStart"/>
-      <w:r>
-        <w:rPr>
-          <w:rFonts w:eastAsia="Times New Roman" w:cstheme="minorHAnsi"/>
-          <w:color w:val="FFFFFF"/>
+        <w:t xml:space="preserve"> (Concert Hall) </w:t>
+      </w:r>
+      <w:r>
+        <w:rPr>
+          <w:rFonts w:eastAsia="Times New Roman" w:cstheme="minorHAnsi"/>
+          <w:lang w:val="en-GB" w:eastAsia="de-DE"/>
+        </w:rPr>
+        <w:t xml:space="preserve">and </w:t>
+      </w:r>
+      <w:proofErr w:type="spellStart"/>
+      <w:r>
+        <w:rPr>
+          <w:rFonts w:eastAsia="Times New Roman" w:cstheme="minorHAnsi"/>
           <w:lang w:val="en-GB" w:eastAsia="de-DE"/>
         </w:rPr>
         <w:t>Französischer</w:t>
@@ -1599,7 +1476,6 @@
       <w:r>
         <w:rPr>
           <w:rFonts w:eastAsia="Times New Roman" w:cstheme="minorHAnsi"/>
-          <w:color w:val="FFFFFF"/>
           <w:lang w:val="en-GB" w:eastAsia="de-DE"/>
         </w:rPr>
         <w:t xml:space="preserve"> Dom (French Cathedral) © </w:t>
@@ -1608,7 +1484,6 @@
       <w:r>
         <w:rPr>
           <w:rFonts w:eastAsia="Times New Roman" w:cstheme="minorHAnsi"/>
-          <w:color w:val="FFFFFF"/>
           <w:lang w:val="en-GB" w:eastAsia="de-DE"/>
         </w:rPr>
         <w:t>visitBerlin</w:t>
@@ -1617,7 +1492,6 @@
       <w:r>
         <w:rPr>
           <w:rFonts w:eastAsia="Times New Roman" w:cstheme="minorHAnsi"/>
-          <w:color w:val="FFFFFF"/>
           <w:lang w:val="en-GB" w:eastAsia="de-DE"/>
         </w:rPr>
         <w:t xml:space="preserve">, </w:t>
@@ -1626,7 +1500,6 @@
       <w:r>
         <w:rPr>
           <w:rFonts w:eastAsia="Times New Roman" w:cstheme="minorHAnsi"/>
-          <w:color w:val="FFFFFF"/>
           <w:lang w:val="en-GB" w:eastAsia="de-DE"/>
         </w:rPr>
         <w:t>Foto</w:t>
@@ -1635,7 +1508,6 @@
       <w:r>
         <w:rPr>
           <w:rFonts w:eastAsia="Times New Roman" w:cstheme="minorHAnsi"/>
-          <w:color w:val="FFFFFF"/>
           <w:lang w:val="en-GB" w:eastAsia="de-DE"/>
         </w:rPr>
         <w:t xml:space="preserve">: Wolfgang </w:t>
@@ -1644,7 +1516,6 @@
       <w:r>
         <w:rPr>
           <w:rFonts w:eastAsia="Times New Roman" w:cstheme="minorHAnsi"/>
-          <w:color w:val="FFFFFF"/>
           <w:lang w:val="en-GB" w:eastAsia="de-DE"/>
         </w:rPr>
         <w:t>Scholvien</w:t>
@@ -1668,6 +1539,7 @@
           <w:color w:val="363636"/>
           <w:lang w:val="en-GB" w:eastAsia="de-DE"/>
         </w:rPr>
+        <w:lastRenderedPageBreak/>
         <w:t>The </w:t>
       </w:r>
       <w:proofErr w:type="spellStart"/>
@@ -1990,7 +1862,7 @@
           <w:lang w:val="en-GB" w:eastAsia="de-DE"/>
         </w:rPr>
       </w:pPr>
-      <w:hyperlink r:id="rId22" w:tgtFrame="_blank" w:tooltip="Tickets for hop-on hop-off bus tours in berlin" w:history="1">
+      <w:hyperlink r:id="rId19" w:tgtFrame="_blank" w:tooltip="Tickets for hop-on hop-off bus tours in berlin" w:history="1">
         <w:r>
           <w:rPr>
             <w:rFonts w:eastAsia="Times New Roman" w:cstheme="minorHAnsi"/>
@@ -2089,7 +1961,7 @@
                     </pic:cNvPicPr>
                   </pic:nvPicPr>
                   <pic:blipFill>
-                    <a:blip r:embed="rId23" cstate="print"/>
+                    <a:blip r:embed="rId20" cstate="print"/>
                     <a:srcRect/>
                     <a:stretch>
                       <a:fillRect/>
@@ -2129,7 +2001,6 @@
       <w:r>
         <w:rPr>
           <w:rFonts w:eastAsia="Times New Roman" w:cstheme="minorHAnsi"/>
-          <w:color w:val="FFFFFF"/>
           <w:lang w:val="en-GB" w:eastAsia="de-DE"/>
         </w:rPr>
         <w:t>Kurfürstendamm</w:t>
@@ -2138,7 +2009,6 @@
       <w:r>
         <w:rPr>
           <w:rFonts w:eastAsia="Times New Roman" w:cstheme="minorHAnsi"/>
-          <w:color w:val="FFFFFF"/>
           <w:lang w:val="en-GB" w:eastAsia="de-DE"/>
         </w:rPr>
         <w:t xml:space="preserve"> © </w:t>
@@ -2147,7 +2017,6 @@
       <w:r>
         <w:rPr>
           <w:rFonts w:eastAsia="Times New Roman" w:cstheme="minorHAnsi"/>
-          <w:color w:val="FFFFFF"/>
           <w:lang w:val="en-GB" w:eastAsia="de-DE"/>
         </w:rPr>
         <w:t>visitBerlin</w:t>
@@ -2156,7 +2025,6 @@
       <w:r>
         <w:rPr>
           <w:rFonts w:eastAsia="Times New Roman" w:cstheme="minorHAnsi"/>
-          <w:color w:val="FFFFFF"/>
           <w:lang w:val="en-GB" w:eastAsia="de-DE"/>
         </w:rPr>
         <w:t xml:space="preserve">, </w:t>
@@ -2165,7 +2033,6 @@
       <w:r>
         <w:rPr>
           <w:rFonts w:eastAsia="Times New Roman" w:cstheme="minorHAnsi"/>
-          <w:color w:val="FFFFFF"/>
           <w:lang w:val="en-GB" w:eastAsia="de-DE"/>
         </w:rPr>
         <w:t>Foto</w:t>
@@ -2174,7 +2041,6 @@
       <w:r>
         <w:rPr>
           <w:rFonts w:eastAsia="Times New Roman" w:cstheme="minorHAnsi"/>
-          <w:color w:val="FFFFFF"/>
           <w:lang w:val="en-GB" w:eastAsia="de-DE"/>
         </w:rPr>
         <w:t xml:space="preserve">: Dagmar </w:t>
@@ -2183,7 +2049,6 @@
       <w:r>
         <w:rPr>
           <w:rFonts w:eastAsia="Times New Roman" w:cstheme="minorHAnsi"/>
-          <w:color w:val="FFFFFF"/>
           <w:lang w:val="en-GB" w:eastAsia="de-DE"/>
         </w:rPr>
         <w:t>Schwelle</w:t>
@@ -2209,7 +2074,7 @@
         </w:rPr>
         <w:t>Extending all the way from the ruins of the </w:t>
       </w:r>
-      <w:hyperlink r:id="rId24" w:tooltip="Kaiser Wilhelm Memorial Church in Berlin" w:history="1">
+      <w:hyperlink r:id="rId21" w:tooltip="Kaiser Wilhelm Memorial Church in Berlin" w:history="1">
         <w:r>
           <w:rPr>
             <w:rFonts w:eastAsia="Times New Roman" w:cstheme="minorHAnsi"/>
@@ -2353,16 +2218,7 @@
           <w:color w:val="363636"/>
           <w:lang w:val="en-GB" w:eastAsia="de-DE"/>
         </w:rPr>
-        <w:t xml:space="preserve">, on the street known to </w:t>
-      </w:r>
-      <w:r>
-        <w:rPr>
-          <w:rFonts w:eastAsia="Times New Roman" w:cstheme="minorHAnsi"/>
-          <w:color w:val="363636"/>
-          <w:lang w:val="en-GB" w:eastAsia="de-DE"/>
-        </w:rPr>
-        <w:lastRenderedPageBreak/>
-        <w:t xml:space="preserve">locals as the </w:t>
+        <w:t xml:space="preserve">, on the street known to locals as the </w:t>
       </w:r>
       <w:proofErr w:type="spellStart"/>
       <w:r>
@@ -2400,7 +2256,7 @@
         </w:rPr>
         <w:t>). You will find many sights and top attractions along this famous shopping street. The little ones will just love the </w:t>
       </w:r>
-      <w:hyperlink r:id="rId25" w:tooltip="Zoo Berlin" w:history="1">
+      <w:hyperlink r:id="rId22" w:tooltip="Zoo Berlin" w:history="1">
         <w:r>
           <w:rPr>
             <w:rFonts w:eastAsia="Times New Roman" w:cstheme="minorHAnsi"/>
@@ -2433,7 +2289,7 @@
           <w:lang w:val="en-GB" w:eastAsia="de-DE"/>
         </w:rPr>
       </w:pPr>
-      <w:hyperlink r:id="rId26" w:tooltip="Day-tickets for the Zoo Berlin" w:history="1">
+      <w:hyperlink r:id="rId23" w:tooltip="Day-tickets for the Zoo Berlin" w:history="1">
         <w:r>
           <w:rPr>
             <w:rFonts w:eastAsia="Times New Roman" w:cstheme="minorHAnsi"/>
@@ -2514,6 +2370,7 @@
           <w:color w:val="363636"/>
           <w:lang w:eastAsia="de-DE"/>
         </w:rPr>
+        <w:lastRenderedPageBreak/>
         <w:drawing>
           <wp:inline distT="0" distB="0" distL="0" distR="0">
             <wp:extent cx="4069715" cy="2716530"/>
@@ -2532,7 +2389,7 @@
                     </pic:cNvPicPr>
                   </pic:nvPicPr>
                   <pic:blipFill>
-                    <a:blip r:embed="rId27" cstate="print"/>
+                    <a:blip r:embed="rId24" cstate="print"/>
                     <a:srcRect/>
                     <a:stretch>
                       <a:fillRect/>
@@ -2584,13 +2441,19 @@
           <w:color w:val="FFFFFF"/>
           <w:lang w:eastAsia="de-DE"/>
         </w:rPr>
-        <w:t xml:space="preserve"> Charlottenburg Palace © </w:t>
-      </w:r>
-      <w:proofErr w:type="spellStart"/>
-      <w:r>
-        <w:rPr>
-          <w:rFonts w:eastAsia="Times New Roman" w:cstheme="minorHAnsi"/>
-          <w:color w:val="FFFFFF"/>
+        <w:t xml:space="preserve"> Charlottenburg </w:t>
+      </w:r>
+      <w:r>
+        <w:rPr>
+          <w:rFonts w:eastAsia="Times New Roman" w:cstheme="minorHAnsi"/>
+          <w:lang w:eastAsia="de-DE"/>
+        </w:rPr>
+        <w:t xml:space="preserve">Palace © </w:t>
+      </w:r>
+      <w:proofErr w:type="spellStart"/>
+      <w:r>
+        <w:rPr>
+          <w:rFonts w:eastAsia="Times New Roman" w:cstheme="minorHAnsi"/>
           <w:lang w:eastAsia="de-DE"/>
         </w:rPr>
         <w:t>visitBerlin</w:t>
@@ -2599,7 +2462,6 @@
       <w:r>
         <w:rPr>
           <w:rFonts w:eastAsia="Times New Roman" w:cstheme="minorHAnsi"/>
-          <w:color w:val="FFFFFF"/>
           <w:lang w:eastAsia="de-DE"/>
         </w:rPr>
         <w:t xml:space="preserve">, Foto: Wolfgang </w:t>
@@ -2608,7 +2470,6 @@
       <w:r>
         <w:rPr>
           <w:rFonts w:eastAsia="Times New Roman" w:cstheme="minorHAnsi"/>
-          <w:color w:val="FFFFFF"/>
           <w:lang w:eastAsia="de-DE"/>
         </w:rPr>
         <w:t>Scholvien</w:t>
@@ -2810,7 +2671,7 @@
                     </pic:cNvPicPr>
                   </pic:nvPicPr>
                   <pic:blipFill>
-                    <a:blip r:embed="rId28" cstate="print"/>
+                    <a:blip r:embed="rId25" cstate="print"/>
                     <a:srcRect/>
                     <a:stretch>
                       <a:fillRect/>
@@ -2862,13 +2723,19 @@
           <w:color w:val="FFFFFF"/>
           <w:lang w:val="en-GB" w:eastAsia="de-DE"/>
         </w:rPr>
-        <w:t xml:space="preserve"> Museum © </w:t>
-      </w:r>
-      <w:proofErr w:type="spellStart"/>
-      <w:r>
-        <w:rPr>
-          <w:rFonts w:eastAsia="Times New Roman" w:cstheme="minorHAnsi"/>
-          <w:color w:val="FFFFFF"/>
+        <w:t xml:space="preserve"> </w:t>
+      </w:r>
+      <w:r>
+        <w:rPr>
+          <w:rFonts w:eastAsia="Times New Roman" w:cstheme="minorHAnsi"/>
+          <w:lang w:val="en-GB" w:eastAsia="de-DE"/>
+        </w:rPr>
+        <w:t xml:space="preserve">Museum © </w:t>
+      </w:r>
+      <w:proofErr w:type="spellStart"/>
+      <w:r>
+        <w:rPr>
+          <w:rFonts w:eastAsia="Times New Roman" w:cstheme="minorHAnsi"/>
           <w:lang w:val="en-GB" w:eastAsia="de-DE"/>
         </w:rPr>
         <w:t>visitBerlin</w:t>
@@ -2877,7 +2744,6 @@
       <w:r>
         <w:rPr>
           <w:rFonts w:eastAsia="Times New Roman" w:cstheme="minorHAnsi"/>
-          <w:color w:val="FFFFFF"/>
           <w:lang w:val="en-GB" w:eastAsia="de-DE"/>
         </w:rPr>
         <w:t xml:space="preserve">, </w:t>
@@ -2886,7 +2752,6 @@
       <w:r>
         <w:rPr>
           <w:rFonts w:eastAsia="Times New Roman" w:cstheme="minorHAnsi"/>
-          <w:color w:val="FFFFFF"/>
           <w:lang w:val="en-GB" w:eastAsia="de-DE"/>
         </w:rPr>
         <w:t>Foto</w:t>
@@ -2895,7 +2760,6 @@
       <w:r>
         <w:rPr>
           <w:rFonts w:eastAsia="Times New Roman" w:cstheme="minorHAnsi"/>
-          <w:color w:val="FFFFFF"/>
           <w:lang w:val="en-GB" w:eastAsia="de-DE"/>
         </w:rPr>
         <w:t xml:space="preserve">: Wolfgang </w:t>
@@ -2904,7 +2768,6 @@
       <w:r>
         <w:rPr>
           <w:rFonts w:eastAsia="Times New Roman" w:cstheme="minorHAnsi"/>
-          <w:color w:val="FFFFFF"/>
           <w:lang w:val="en-GB" w:eastAsia="de-DE"/>
         </w:rPr>
         <w:t>Scholvien</w:t>
@@ -2928,10 +2791,9 @@
           <w:color w:val="363636"/>
           <w:lang w:val="en-GB" w:eastAsia="de-DE"/>
         </w:rPr>
-        <w:lastRenderedPageBreak/>
         <w:t>Berlin's </w:t>
       </w:r>
-      <w:hyperlink r:id="rId29" w:tooltip="Museum island in Berlin" w:history="1">
+      <w:hyperlink r:id="rId26" w:tooltip="Museum island in Berlin" w:history="1">
         <w:r>
           <w:rPr>
             <w:rFonts w:eastAsia="Times New Roman" w:cstheme="minorHAnsi"/>
@@ -3116,7 +2978,7 @@
         </w:rPr>
         <w:t>) the </w:t>
       </w:r>
-      <w:hyperlink r:id="rId30" w:tooltip="Bode Museum in Berlin" w:history="1">
+      <w:hyperlink r:id="rId27" w:tooltip="Bode Museum in Berlin" w:history="1">
         <w:r>
           <w:rPr>
             <w:rFonts w:eastAsia="Times New Roman" w:cstheme="minorHAnsi"/>
@@ -3314,9 +3176,10 @@
           <w:color w:val="363636"/>
           <w:lang w:val="en-GB" w:eastAsia="de-DE"/>
         </w:rPr>
+        <w:lastRenderedPageBreak/>
         <w:t>Just opposite Berlin's Museum Island, the magnificent monumental </w:t>
       </w:r>
-      <w:hyperlink r:id="rId31" w:tgtFrame="_blank" w:tooltip="Berlin Cathedral" w:history="1">
+      <w:hyperlink r:id="rId28" w:tgtFrame="_blank" w:tooltip="Berlin Cathedral" w:history="1">
         <w:r>
           <w:rPr>
             <w:rFonts w:eastAsia="Times New Roman" w:cstheme="minorHAnsi"/>
@@ -3367,7 +3230,7 @@
         </w:rPr>
         <w:t> Visit Berlin's museums with the </w:t>
       </w:r>
-      <w:hyperlink r:id="rId32" w:tooltip="Museum Pass Berlin" w:history="1">
+      <w:hyperlink r:id="rId29" w:tooltip="Museum Pass Berlin" w:history="1">
         <w:r>
           <w:rPr>
             <w:rFonts w:eastAsia="Times New Roman" w:cstheme="minorHAnsi"/>
@@ -3418,7 +3281,7 @@
           <w:lang w:val="en-GB" w:eastAsia="de-DE"/>
         </w:rPr>
       </w:pPr>
-      <w:hyperlink r:id="rId33" w:tgtFrame="_blank" w:tooltip="3 day Museum Pass Berlin Ticket" w:history="1">
+      <w:hyperlink r:id="rId30" w:tgtFrame="_blank" w:tooltip="3 day Museum Pass Berlin Ticket" w:history="1">
         <w:r>
           <w:rPr>
             <w:rFonts w:eastAsia="Times New Roman" w:cstheme="minorHAnsi"/>
@@ -3487,7 +3350,6 @@
         <w:textAlignment w:val="baseline"/>
         <w:rPr>
           <w:rFonts w:eastAsia="Times New Roman" w:cstheme="minorHAnsi"/>
-          <w:color w:val="363636"/>
           <w:lang w:val="en-GB" w:eastAsia="de-DE"/>
         </w:rPr>
       </w:pPr>
@@ -3516,7 +3378,7 @@
                     </pic:cNvPicPr>
                   </pic:nvPicPr>
                   <pic:blipFill>
-                    <a:blip r:embed="rId34" cstate="print"/>
+                    <a:blip r:embed="rId31" cstate="print"/>
                     <a:srcRect/>
                     <a:stretch>
                       <a:fillRect/>
@@ -3550,13 +3412,19 @@
           <w:color w:val="FFFFFF"/>
           <w:lang w:val="en-GB" w:eastAsia="de-DE"/>
         </w:rPr>
-        <w:t xml:space="preserve">Berlin Wall Memorial in warm light © </w:t>
-      </w:r>
-      <w:proofErr w:type="spellStart"/>
-      <w:r>
-        <w:rPr>
-          <w:rFonts w:eastAsia="Times New Roman" w:cstheme="minorHAnsi"/>
-          <w:color w:val="FFFFFF"/>
+        <w:t xml:space="preserve">Berlin Wall Memorial in </w:t>
+      </w:r>
+      <w:r>
+        <w:rPr>
+          <w:rFonts w:eastAsia="Times New Roman" w:cstheme="minorHAnsi"/>
+          <w:lang w:val="en-GB" w:eastAsia="de-DE"/>
+        </w:rPr>
+        <w:t xml:space="preserve">warm light © </w:t>
+      </w:r>
+      <w:proofErr w:type="spellStart"/>
+      <w:r>
+        <w:rPr>
+          <w:rFonts w:eastAsia="Times New Roman" w:cstheme="minorHAnsi"/>
           <w:lang w:val="en-GB" w:eastAsia="de-DE"/>
         </w:rPr>
         <w:t>visitBerlin</w:t>
@@ -3565,7 +3433,6 @@
       <w:r>
         <w:rPr>
           <w:rFonts w:eastAsia="Times New Roman" w:cstheme="minorHAnsi"/>
-          <w:color w:val="FFFFFF"/>
           <w:lang w:val="en-GB" w:eastAsia="de-DE"/>
         </w:rPr>
         <w:t xml:space="preserve">, </w:t>
@@ -3574,7 +3441,6 @@
       <w:r>
         <w:rPr>
           <w:rFonts w:eastAsia="Times New Roman" w:cstheme="minorHAnsi"/>
-          <w:color w:val="FFFFFF"/>
           <w:lang w:val="en-GB" w:eastAsia="de-DE"/>
         </w:rPr>
         <w:t>Foto</w:t>
@@ -3583,7 +3449,6 @@
       <w:r>
         <w:rPr>
           <w:rFonts w:eastAsia="Times New Roman" w:cstheme="minorHAnsi"/>
-          <w:color w:val="FFFFFF"/>
           <w:lang w:val="en-GB" w:eastAsia="de-DE"/>
         </w:rPr>
         <w:t xml:space="preserve">: Dagmar </w:t>
@@ -3592,7 +3457,6 @@
       <w:r>
         <w:rPr>
           <w:rFonts w:eastAsia="Times New Roman" w:cstheme="minorHAnsi"/>
-          <w:color w:val="FFFFFF"/>
           <w:lang w:val="en-GB" w:eastAsia="de-DE"/>
         </w:rPr>
         <w:t>Schwelle</w:t>
@@ -3805,7 +3669,7 @@
         </w:rPr>
         <w:t>Get to know more about the Berlin wall at the </w:t>
       </w:r>
-      <w:hyperlink r:id="rId35" w:tooltip="East Side Gallery in Berlin" w:history="1">
+      <w:hyperlink r:id="rId32" w:tooltip="East Side Gallery in Berlin" w:history="1">
         <w:r>
           <w:rPr>
             <w:rFonts w:eastAsia="Times New Roman" w:cstheme="minorHAnsi"/>
@@ -3889,7 +3753,7 @@
                     </pic:cNvPicPr>
                   </pic:nvPicPr>
                   <pic:blipFill>
-                    <a:blip r:embed="rId36" cstate="print"/>
+                    <a:blip r:embed="rId33" cstate="print"/>
                     <a:srcRect/>
                     <a:stretch>
                       <a:fillRect/>
@@ -3941,13 +3805,19 @@
           <w:color w:val="FFFFFF"/>
           <w:lang w:val="en-GB" w:eastAsia="de-DE"/>
         </w:rPr>
-        <w:t xml:space="preserve"> © Getty Images, </w:t>
-      </w:r>
-      <w:proofErr w:type="spellStart"/>
-      <w:r>
-        <w:rPr>
-          <w:rFonts w:eastAsia="Times New Roman" w:cstheme="minorHAnsi"/>
-          <w:color w:val="FFFFFF"/>
+        <w:t xml:space="preserve"> </w:t>
+      </w:r>
+      <w:r>
+        <w:rPr>
+          <w:rFonts w:eastAsia="Times New Roman" w:cstheme="minorHAnsi"/>
+          <w:lang w:val="en-GB" w:eastAsia="de-DE"/>
+        </w:rPr>
+        <w:t xml:space="preserve">© Getty Images, </w:t>
+      </w:r>
+      <w:proofErr w:type="spellStart"/>
+      <w:r>
+        <w:rPr>
+          <w:rFonts w:eastAsia="Times New Roman" w:cstheme="minorHAnsi"/>
           <w:lang w:val="en-GB" w:eastAsia="de-DE"/>
         </w:rPr>
         <w:t>Foto</w:t>
@@ -3956,7 +3826,6 @@
       <w:r>
         <w:rPr>
           <w:rFonts w:eastAsia="Times New Roman" w:cstheme="minorHAnsi"/>
-          <w:color w:val="FFFFFF"/>
           <w:lang w:val="en-GB" w:eastAsia="de-DE"/>
         </w:rPr>
         <w:t xml:space="preserve">: André Berg / Eye </w:t>
@@ -3965,7 +3834,6 @@
       <w:r>
         <w:rPr>
           <w:rFonts w:eastAsia="Times New Roman" w:cstheme="minorHAnsi"/>
-          <w:color w:val="FFFFFF"/>
           <w:lang w:val="en-GB" w:eastAsia="de-DE"/>
         </w:rPr>
         <w:t>Em</w:t>
@@ -3991,7 +3859,7 @@
         </w:rPr>
         <w:t>The </w:t>
       </w:r>
-      <w:hyperlink r:id="rId37" w:tooltip="Siegessäule" w:history="1">
+      <w:hyperlink r:id="rId34" w:tooltip="Siegessäule" w:history="1">
         <w:r>
           <w:rPr>
             <w:rFonts w:eastAsia="Times New Roman" w:cstheme="minorHAnsi"/>
@@ -4157,7 +4025,7 @@
         </w:rPr>
         <w:t> but also walk to the nearby </w:t>
       </w:r>
-      <w:hyperlink r:id="rId38" w:tooltip="Brandeburger Tor" w:history="1">
+      <w:hyperlink r:id="rId35" w:tooltip="Brandeburger Tor" w:history="1">
         <w:r>
           <w:rPr>
             <w:rFonts w:eastAsia="Times New Roman" w:cstheme="minorHAnsi"/>
@@ -4255,7 +4123,7 @@
         </w:rPr>
         <w:t> or the</w:t>
       </w:r>
-      <w:hyperlink r:id="rId39" w:tooltip="Reichstag in Berlin" w:history="1">
+      <w:hyperlink r:id="rId36" w:tooltip="Reichstag in Berlin" w:history="1">
         <w:r>
           <w:rPr>
             <w:rFonts w:eastAsia="Times New Roman" w:cstheme="minorHAnsi"/>
@@ -4298,7 +4166,7 @@
         </w:rPr>
         <w:t xml:space="preserve">: </w:t>
       </w:r>
-      <w:hyperlink r:id="rId40" w:history="1">
+      <w:hyperlink r:id="rId37" w:history="1">
         <w:r>
           <w:rPr>
             <w:rStyle w:val="a3"/>

</xml_diff>